<commit_message>
Move figures into paper folder
</commit_message>
<xml_diff>
--- a/paper/supporting_information.docx
+++ b/paper/supporting_information.docx
@@ -7748,7 +7748,67 @@
         <w:pStyle w:val="BodyText"/>
       </w:pPr>
       <w:r>
-        <w:t xml:space="preserve">For the missing-data dataset XXX.</w:t>
+        <w:t xml:space="preserve">For the missing-data dataset 250 post-warmup samples were taken from 4</w:t>
+      </w:r>
+      <w:r>
+        <w:t xml:space="preserve"> </w:t>
+      </w:r>
+      <w:r>
+        <w:t xml:space="preserve">indpendent Markov chains after 100 warmup samples. The sampling was initialised</w:t>
+      </w:r>
+      <w:r>
+        <w:t xml:space="preserve"> </w:t>
+      </w:r>
+      <w:r>
+        <w:t xml:space="preserve">using the mass matric from the complete measurement dataset and the warmup</w:t>
+      </w:r>
+      <w:r>
+        <w:t xml:space="preserve"> </w:t>
+      </w:r>
+      <w:r>
+        <w:t xml:space="preserve">consisted of step size adaption for 100 samples. The resulting posterior distribution</w:t>
+      </w:r>
+      <w:r>
+        <w:t xml:space="preserve"> </w:t>
+      </w:r>
+      <w:r>
+        <w:t xml:space="preserve">had an</w:t>
+      </w:r>
+      <w:r>
+        <w:t xml:space="preserve"> </w:t>
+      </w:r>
+      <m:oMath>
+        <m:acc>
+          <m:accPr>
+            <m:chr m:val="̂"/>
+          </m:accPr>
+          <m:e>
+            <m:r>
+              <m:t>R</m:t>
+            </m:r>
+          </m:e>
+        </m:acc>
+        <m:r>
+          <m:rPr>
+            <m:sty m:val="p"/>
+          </m:rPr>
+          <m:t>=</m:t>
+        </m:r>
+        <m:r>
+          <m:t>1.01</m:t>
+        </m:r>
+      </m:oMath>
+      <w:r>
+        <w:t xml:space="preserve"> </w:t>
+      </w:r>
+      <w:r>
+        <w:t xml:space="preserve">for the log-probability and did not exhibit post-warmup</w:t>
+      </w:r>
+      <w:r>
+        <w:t xml:space="preserve"> </w:t>
+      </w:r>
+      <w:r>
+        <w:t xml:space="preserve">divergences that were not a result of differential equation errors.</w:t>
       </w:r>
     </w:p>
     <w:bookmarkEnd w:id="31"/>

</xml_diff>

<commit_message>
Noor reference in supporting info
</commit_message>
<xml_diff>
--- a/paper/supporting_information.docx
+++ b/paper/supporting_information.docx
@@ -2109,6 +2109,18 @@
       </w:r>
       <w:r>
         <w:t xml:space="preserve">Liebermeister, Uhlendorf, and Klipp (2010)</w:t>
+      </w:r>
+      <w:r>
+        <w:t xml:space="preserve"> </w:t>
+      </w:r>
+      <w:r>
+        <w:t xml:space="preserve">and</w:t>
+      </w:r>
+      <w:r>
+        <w:t xml:space="preserve"> </w:t>
+      </w:r>
+      <w:r>
+        <w:t xml:space="preserve">Noor et al. (2013)</w:t>
       </w:r>
       <w:r>
         <w:t xml:space="preserve">. Additionally, this term captures competitive</w:t>
@@ -7920,7 +7932,7 @@
       </w:r>
     </w:p>
     <w:bookmarkEnd w:id="35"/>
-    <w:bookmarkStart w:id="59" w:name="references"/>
+    <w:bookmarkStart w:id="61" w:name="references"/>
     <w:p>
       <w:pPr>
         <w:pStyle w:val="Heading1"/>
@@ -7929,7 +7941,7 @@
         <w:t xml:space="preserve">5. References</w:t>
       </w:r>
     </w:p>
-    <w:bookmarkStart w:id="58" w:name="refs"/>
+    <w:bookmarkStart w:id="60" w:name="refs"/>
     <w:bookmarkStart w:id="37" w:name="X57a0143b9221ff936412697d60c41040d9589bf"/>
     <w:p>
       <w:pPr>
@@ -8184,67 +8196,31 @@
       </w:r>
     </w:p>
     <w:bookmarkEnd w:id="45"/>
-    <w:bookmarkStart w:id="47" w:name="ref-popova_generalization_1975"/>
+    <w:bookmarkStart w:id="47" w:name="ref-noor_note_2013"/>
     <w:p>
       <w:pPr>
         <w:pStyle w:val="Bibliography"/>
       </w:pPr>
       <w:r>
-        <w:t xml:space="preserve">Popova, S V, and E E Sel’kov. 1975.</w:t>
-      </w:r>
-      <w:r>
-        <w:t xml:space="preserve"> </w:t>
-      </w:r>
-      <w:r>
-        <w:t xml:space="preserve">“Generalization of the Model by</w:t>
-      </w:r>
-      <w:r>
-        <w:t xml:space="preserve"> </w:t>
-      </w:r>
-      <w:r>
-        <w:t xml:space="preserve">Monod</w:t>
-      </w:r>
-      <w:r>
-        <w:t xml:space="preserve">,</w:t>
-      </w:r>
-      <w:r>
-        <w:t xml:space="preserve"> </w:t>
-      </w:r>
-      <w:r>
-        <w:t xml:space="preserve">Wyman</w:t>
-      </w:r>
-      <w:r>
-        <w:t xml:space="preserve"> </w:t>
-      </w:r>
-      <w:r>
-        <w:t xml:space="preserve">and</w:t>
-      </w:r>
-      <w:r>
-        <w:t xml:space="preserve"> </w:t>
-      </w:r>
-      <w:r>
-        <w:t xml:space="preserve">Changeux</w:t>
-      </w:r>
-      <w:r>
-        <w:t xml:space="preserve"> </w:t>
-      </w:r>
-      <w:r>
-        <w:t xml:space="preserve">for the Case of a Reversible Monosubtrate Reaction</w:t>
-      </w:r>
-      <w:r>
-        <w:t xml:space="preserve"> </w:t>
-      </w:r>
-      <w:r>
-        <w:t xml:space="preserve">SR</w:t>
-      </w:r>
-      <w:r>
-        <w:t xml:space="preserve">,</w:t>
-      </w:r>
-      <w:r>
-        <w:t xml:space="preserve">TP</w:t>
-      </w:r>
-      <w:r>
-        <w:t xml:space="preserve">.”</w:t>
+        <w:t xml:space="preserve">Noor, Elad, Avi Flamholz, Wolfram Liebermeister, Arren Bar-Even, and Ron Milo. 2013.</w:t>
+      </w:r>
+      <w:r>
+        <w:t xml:space="preserve"> </w:t>
+      </w:r>
+      <w:r>
+        <w:t xml:space="preserve">“A Note on the Kinetics of Enzyme Action:</w:t>
+      </w:r>
+      <w:r>
+        <w:t xml:space="preserve"> </w:t>
+      </w:r>
+      <w:r>
+        <w:t xml:space="preserve">A</w:t>
+      </w:r>
+      <w:r>
+        <w:t xml:space="preserve"> </w:t>
+      </w:r>
+      <w:r>
+        <w:t xml:space="preserve">Decomposition That Highlights Thermodynamic Effects.”</w:t>
       </w:r>
       <w:r>
         <w:t xml:space="preserve"> </w:t>
@@ -8257,6 +8233,121 @@
         <w:t xml:space="preserve">FEBS Letters</w:t>
       </w:r>
       <w:r>
+        <w:t xml:space="preserve">, A century of</w:t>
+      </w:r>
+      <w:r>
+        <w:t xml:space="preserve"> </w:t>
+      </w:r>
+      <w:r>
+        <w:t xml:space="preserve">Michaelis</w:t>
+      </w:r>
+      <w:r>
+        <w:t xml:space="preserve"> </w:t>
+      </w:r>
+      <w:r>
+        <w:t xml:space="preserve">-</w:t>
+      </w:r>
+      <w:r>
+        <w:t xml:space="preserve"> </w:t>
+      </w:r>
+      <w:r>
+        <w:t xml:space="preserve">Menten</w:t>
+      </w:r>
+      <w:r>
+        <w:t xml:space="preserve"> </w:t>
+      </w:r>
+      <w:r>
+        <w:t xml:space="preserve">kinetics, 587 (17): 2772–77.</w:t>
+      </w:r>
+      <w:r>
+        <w:t xml:space="preserve"> </w:t>
+      </w:r>
+      <w:hyperlink r:id="rId46">
+        <w:r>
+          <w:rPr>
+            <w:rStyle w:val="Hyperlink"/>
+          </w:rPr>
+          <w:t xml:space="preserve">https://doi.org/10.1016/j.febslet.2013.07.028</w:t>
+        </w:r>
+      </w:hyperlink>
+      <w:r>
+        <w:t xml:space="preserve">.</w:t>
+      </w:r>
+    </w:p>
+    <w:bookmarkEnd w:id="47"/>
+    <w:bookmarkStart w:id="49" w:name="ref-popova_generalization_1975"/>
+    <w:p>
+      <w:pPr>
+        <w:pStyle w:val="Bibliography"/>
+      </w:pPr>
+      <w:r>
+        <w:t xml:space="preserve">Popova, S V, and E E Sel’kov. 1975.</w:t>
+      </w:r>
+      <w:r>
+        <w:t xml:space="preserve"> </w:t>
+      </w:r>
+      <w:r>
+        <w:t xml:space="preserve">“Generalization of the Model by</w:t>
+      </w:r>
+      <w:r>
+        <w:t xml:space="preserve"> </w:t>
+      </w:r>
+      <w:r>
+        <w:t xml:space="preserve">Monod</w:t>
+      </w:r>
+      <w:r>
+        <w:t xml:space="preserve">,</w:t>
+      </w:r>
+      <w:r>
+        <w:t xml:space="preserve"> </w:t>
+      </w:r>
+      <w:r>
+        <w:t xml:space="preserve">Wyman</w:t>
+      </w:r>
+      <w:r>
+        <w:t xml:space="preserve"> </w:t>
+      </w:r>
+      <w:r>
+        <w:t xml:space="preserve">and</w:t>
+      </w:r>
+      <w:r>
+        <w:t xml:space="preserve"> </w:t>
+      </w:r>
+      <w:r>
+        <w:t xml:space="preserve">Changeux</w:t>
+      </w:r>
+      <w:r>
+        <w:t xml:space="preserve"> </w:t>
+      </w:r>
+      <w:r>
+        <w:t xml:space="preserve">for the Case of a Reversible Monosubtrate Reaction</w:t>
+      </w:r>
+      <w:r>
+        <w:t xml:space="preserve"> </w:t>
+      </w:r>
+      <w:r>
+        <w:t xml:space="preserve">SR</w:t>
+      </w:r>
+      <w:r>
+        <w:t xml:space="preserve">,</w:t>
+      </w:r>
+      <w:r>
+        <w:t xml:space="preserve">TP</w:t>
+      </w:r>
+      <w:r>
+        <w:t xml:space="preserve">.”</w:t>
+      </w:r>
+      <w:r>
+        <w:t xml:space="preserve"> </w:t>
+      </w:r>
+      <w:r>
+        <w:rPr>
+          <w:iCs/>
+          <w:i/>
+        </w:rPr>
+        <w:t xml:space="preserve">FEBS Letters</w:t>
+      </w:r>
+      <w:r>
         <w:t xml:space="preserve"> </w:t>
       </w:r>
       <w:r>
@@ -8265,7 +8356,7 @@
       <w:r>
         <w:t xml:space="preserve"> </w:t>
       </w:r>
-      <w:hyperlink r:id="rId46">
+      <w:hyperlink r:id="rId48">
         <w:r>
           <w:rPr>
             <w:rStyle w:val="Hyperlink"/>
@@ -8277,8 +8368,8 @@
         <w:t xml:space="preserve">.</w:t>
       </w:r>
     </w:p>
-    <w:bookmarkEnd w:id="47"/>
-    <w:bookmarkStart w:id="49" w:name="ref-popova_description_1979"/>
+    <w:bookmarkEnd w:id="49"/>
+    <w:bookmarkStart w:id="51" w:name="ref-popova_description_1979"/>
     <w:p>
       <w:pPr>
         <w:pStyle w:val="Bibliography"/>
@@ -8392,7 +8483,7 @@
       <w:r>
         <w:t xml:space="preserve"> </w:t>
       </w:r>
-      <w:hyperlink r:id="rId48">
+      <w:hyperlink r:id="rId50">
         <w:r>
           <w:rPr>
             <w:rStyle w:val="Hyperlink"/>
@@ -8404,8 +8495,8 @@
         <w:t xml:space="preserve">.</w:t>
       </w:r>
     </w:p>
-    <w:bookmarkEnd w:id="49"/>
-    <w:bookmarkStart w:id="51" w:name="Xf389a29d81ea17a7b457a7a71960917a5048cd3"/>
+    <w:bookmarkEnd w:id="51"/>
+    <w:bookmarkStart w:id="53" w:name="Xf389a29d81ea17a7b457a7a71960917a5048cd3"/>
     <w:p>
       <w:pPr>
         <w:pStyle w:val="Bibliography"/>
@@ -8431,7 +8522,7 @@
       <w:r>
         <w:t xml:space="preserve"> </w:t>
       </w:r>
-      <w:hyperlink r:id="rId50">
+      <w:hyperlink r:id="rId52">
         <w:r>
           <w:rPr>
             <w:rStyle w:val="Hyperlink"/>
@@ -8443,8 +8534,8 @@
         <w:t xml:space="preserve">.</w:t>
       </w:r>
     </w:p>
-    <w:bookmarkEnd w:id="51"/>
-    <w:bookmarkStart w:id="53" w:name="ref-pydanticdevelopersPydantic2022"/>
+    <w:bookmarkEnd w:id="53"/>
+    <w:bookmarkStart w:id="55" w:name="ref-pydanticdevelopersPydantic2022"/>
     <w:p>
       <w:pPr>
         <w:pStyle w:val="Bibliography"/>
@@ -8461,7 +8552,7 @@
       <w:r>
         <w:t xml:space="preserve"> </w:t>
       </w:r>
-      <w:hyperlink r:id="rId52">
+      <w:hyperlink r:id="rId54">
         <w:r>
           <w:rPr>
             <w:rStyle w:val="Hyperlink"/>
@@ -8473,8 +8564,8 @@
         <w:t xml:space="preserve">.</w:t>
       </w:r>
     </w:p>
-    <w:bookmarkEnd w:id="53"/>
-    <w:bookmarkStart w:id="55" w:name="ref-saa_construction_2016"/>
+    <w:bookmarkEnd w:id="55"/>
+    <w:bookmarkStart w:id="57" w:name="ref-saa_construction_2016"/>
     <w:p>
       <w:pPr>
         <w:pStyle w:val="Bibliography"/>
@@ -8525,7 +8616,7 @@
       <w:r>
         <w:t xml:space="preserve"> </w:t>
       </w:r>
-      <w:hyperlink r:id="rId54">
+      <w:hyperlink r:id="rId56">
         <w:r>
           <w:rPr>
             <w:rStyle w:val="Hyperlink"/>
@@ -8537,8 +8628,8 @@
         <w:t xml:space="preserve">.</w:t>
       </w:r>
     </w:p>
-    <w:bookmarkEnd w:id="55"/>
-    <w:bookmarkStart w:id="57" w:name="ref-SchmiesterSch2021"/>
+    <w:bookmarkEnd w:id="57"/>
+    <w:bookmarkStart w:id="59" w:name="ref-SchmiesterSch2021"/>
     <w:p>
       <w:pPr>
         <w:pStyle w:val="Bibliography"/>
@@ -8580,7 +8671,7 @@
       <w:r>
         <w:t xml:space="preserve"> </w:t>
       </w:r>
-      <w:hyperlink r:id="rId56">
+      <w:hyperlink r:id="rId58">
         <w:r>
           <w:rPr>
             <w:rStyle w:val="Hyperlink"/>
@@ -8592,9 +8683,9 @@
         <w:t xml:space="preserve">.</w:t>
       </w:r>
     </w:p>
-    <w:bookmarkEnd w:id="57"/>
-    <w:bookmarkEnd w:id="58"/>
     <w:bookmarkEnd w:id="59"/>
+    <w:bookmarkEnd w:id="60"/>
+    <w:bookmarkEnd w:id="61"/>
     <w:sectPr/>
   </w:body>
 </w:document>

</xml_diff>